<commit_message>
added notes related 01-Quick Start
</commit_message>
<xml_diff>
--- a/docs/Spring-3-SpringFW-6.docx
+++ b/docs/Spring-3-SpringFW-6.docx
@@ -34,11 +34,143 @@
           <w:tab w:val="left" w:pos="180"/>
         </w:tabs>
       </w:pPr>
-      <w:proofErr w:type="gramStart"/>
-      <w:r>
-        <w:t>FAQ :</w:t>
-      </w:r>
-      <w:proofErr w:type="gramEnd"/>
+      <w:r>
+        <w:t xml:space="preserve">FAQ : </w:t>
+      </w:r>
+    </w:p>
+    <w:p>
+      <w:pPr>
+        <w:tabs>
+          <w:tab w:val="left" w:pos="180"/>
+        </w:tabs>
+      </w:pPr>
+      <w:r>
+        <w:t xml:space="preserve">Q: Does spring Boot replace Spring MVC , Spring Rest </w:t>
+      </w:r>
+      <w:proofErr w:type="spellStart"/>
+      <w:r>
+        <w:t>etc</w:t>
+      </w:r>
+      <w:proofErr w:type="spellEnd"/>
+      <w:r>
+        <w:t xml:space="preserve"> ? </w:t>
+      </w:r>
+    </w:p>
+    <w:p>
+      <w:pPr>
+        <w:tabs>
+          <w:tab w:val="left" w:pos="180"/>
+        </w:tabs>
+      </w:pPr>
+      <w:r>
+        <w:t>A: no, Instead, Spring boot uses those technologies actually.</w:t>
+      </w:r>
+    </w:p>
+    <w:p>
+      <w:pPr>
+        <w:tabs>
+          <w:tab w:val="left" w:pos="180"/>
+        </w:tabs>
+      </w:pPr>
+      <w:r>
+        <w:t xml:space="preserve">Q: Does Spring Boot run code faster than regular Spring code? </w:t>
+      </w:r>
+    </w:p>
+    <w:p>
+      <w:pPr>
+        <w:tabs>
+          <w:tab w:val="left" w:pos="180"/>
+        </w:tabs>
+      </w:pPr>
+      <w:r>
+        <w:t xml:space="preserve">A: No, </w:t>
+      </w:r>
+    </w:p>
+    <w:p>
+      <w:pPr>
+        <w:tabs>
+          <w:tab w:val="left" w:pos="180"/>
+        </w:tabs>
+      </w:pPr>
+    </w:p>
+    <w:p>
+      <w:pPr>
+        <w:tabs>
+          <w:tab w:val="left" w:pos="180"/>
+        </w:tabs>
+      </w:pPr>
+      <w:r>
+        <w:t xml:space="preserve">Section -1 </w:t>
+      </w:r>
+    </w:p>
+    <w:p>
+      <w:pPr>
+        <w:tabs>
+          <w:tab w:val="left" w:pos="180"/>
+        </w:tabs>
+      </w:pPr>
+      <w:r>
+        <w:t>What have I learned?</w:t>
+      </w:r>
+    </w:p>
+    <w:p>
+      <w:pPr>
+        <w:pStyle w:val="ListParagraph"/>
+        <w:numPr>
+          <w:ilvl w:val="0"/>
+          <w:numId w:val="1"/>
+        </w:numPr>
+        <w:tabs>
+          <w:tab w:val="left" w:pos="180"/>
+        </w:tabs>
+      </w:pPr>
+      <w:r>
+        <w:t xml:space="preserve">Related maven project concepts. </w:t>
+      </w:r>
+    </w:p>
+    <w:p>
+      <w:pPr>
+        <w:tabs>
+          <w:tab w:val="left" w:pos="180"/>
+        </w:tabs>
+      </w:pPr>
+      <w:r>
+        <w:drawing>
+          <wp:inline distT="0" distB="0" distL="0" distR="0" wp14:anchorId="5B768E22" wp14:editId="6E379FF1">
+            <wp:extent cx="5219738" cy="1257309"/>
+            <wp:effectExtent l="0" t="0" r="0" b="0"/>
+            <wp:docPr id="565405933" name="Picture 1" descr="A close-up of a code&#10;&#10;Description automatically generated"/>
+            <wp:cNvGraphicFramePr>
+              <a:graphicFrameLocks xmlns:a="http://schemas.openxmlformats.org/drawingml/2006/main" noChangeAspect="1"/>
+            </wp:cNvGraphicFramePr>
+            <a:graphic xmlns:a="http://schemas.openxmlformats.org/drawingml/2006/main">
+              <a:graphicData uri="http://schemas.openxmlformats.org/drawingml/2006/picture">
+                <pic:pic xmlns:pic="http://schemas.openxmlformats.org/drawingml/2006/picture">
+                  <pic:nvPicPr>
+                    <pic:cNvPr id="565405933" name="Picture 1" descr="A close-up of a code&#10;&#10;Description automatically generated"/>
+                    <pic:cNvPicPr/>
+                  </pic:nvPicPr>
+                  <pic:blipFill>
+                    <a:blip r:embed="rId7"/>
+                    <a:stretch>
+                      <a:fillRect/>
+                    </a:stretch>
+                  </pic:blipFill>
+                  <pic:spPr>
+                    <a:xfrm>
+                      <a:off x="0" y="0"/>
+                      <a:ext cx="5219738" cy="1257309"/>
+                    </a:xfrm>
+                    <a:prstGeom prst="rect">
+                      <a:avLst/>
+                    </a:prstGeom>
+                  </pic:spPr>
+                </pic:pic>
+              </a:graphicData>
+            </a:graphic>
+          </wp:inline>
+        </w:drawing>
+      </w:r>
       <w:r>
         <w:t xml:space="preserve"> </w:t>
       </w:r>
@@ -49,58 +181,448 @@
           <w:tab w:val="left" w:pos="180"/>
         </w:tabs>
       </w:pPr>
-      <w:r>
-        <w:t xml:space="preserve">Q: Does spring Boot replace Spring </w:t>
-      </w:r>
-      <w:proofErr w:type="gramStart"/>
-      <w:r>
-        <w:t>MVC ,</w:t>
-      </w:r>
-      <w:proofErr w:type="gramEnd"/>
-      <w:r>
-        <w:t xml:space="preserve"> Spring Rest etc ? </w:t>
-      </w:r>
-    </w:p>
-    <w:p>
-      <w:pPr>
-        <w:tabs>
-          <w:tab w:val="left" w:pos="180"/>
-        </w:tabs>
-      </w:pPr>
-      <w:r>
-        <w:t xml:space="preserve">A: no, Instead, Spring boot uses those </w:t>
-      </w:r>
-      <w:proofErr w:type="gramStart"/>
-      <w:r>
-        <w:t>technologies actually</w:t>
-      </w:r>
-      <w:proofErr w:type="gramEnd"/>
-      <w:r>
-        <w:t>.</w:t>
-      </w:r>
-    </w:p>
-    <w:p>
-      <w:pPr>
-        <w:tabs>
-          <w:tab w:val="left" w:pos="180"/>
-        </w:tabs>
-      </w:pPr>
-      <w:r>
-        <w:t xml:space="preserve">Q: Does Spring Boot run code faster than regular Spring code? </w:t>
-      </w:r>
-    </w:p>
-    <w:p>
-      <w:pPr>
-        <w:tabs>
-          <w:tab w:val="left" w:pos="180"/>
-        </w:tabs>
-      </w:pPr>
-      <w:r>
-        <w:t xml:space="preserve">A: No, </w:t>
-      </w:r>
+      <w:proofErr w:type="spellStart"/>
+      <w:r>
+        <w:rPr>
+          <w:b/>
+          <w:bCs/>
+        </w:rPr>
+        <w:t>GroupID</w:t>
+      </w:r>
+      <w:proofErr w:type="spellEnd"/>
+      <w:r>
+        <w:t xml:space="preserve"> is name of company, group or organization. </w:t>
+      </w:r>
+    </w:p>
+    <w:p>
+      <w:pPr>
+        <w:tabs>
+          <w:tab w:val="left" w:pos="180"/>
+        </w:tabs>
+      </w:pPr>
+      <w:proofErr w:type="spellStart"/>
+      <w:r>
+        <w:rPr>
+          <w:b/>
+          <w:bCs/>
+        </w:rPr>
+        <w:t>artifactId</w:t>
+      </w:r>
+      <w:proofErr w:type="spellEnd"/>
+      <w:r>
+        <w:t xml:space="preserve"> is name for this project : </w:t>
+      </w:r>
+    </w:p>
+    <w:p>
+      <w:pPr>
+        <w:tabs>
+          <w:tab w:val="left" w:pos="180"/>
+        </w:tabs>
+      </w:pPr>
+      <w:r>
+        <w:drawing>
+          <wp:anchor distT="0" distB="0" distL="114300" distR="114300" simplePos="0" relativeHeight="251658240" behindDoc="0" locked="0" layoutInCell="1" allowOverlap="1" wp14:anchorId="1FB78B3D" wp14:editId="5C3259E3">
+            <wp:simplePos x="0" y="0"/>
+            <wp:positionH relativeFrom="column">
+              <wp:posOffset>4276725</wp:posOffset>
+            </wp:positionH>
+            <wp:positionV relativeFrom="paragraph">
+              <wp:posOffset>185420</wp:posOffset>
+            </wp:positionV>
+            <wp:extent cx="1447811" cy="1438286"/>
+            <wp:effectExtent l="0" t="0" r="0" b="9525"/>
+            <wp:wrapSquare wrapText="bothSides"/>
+            <wp:docPr id="960309241" name="Picture 1" descr="A screenshot of a computer&#10;&#10;Description automatically generated"/>
+            <wp:cNvGraphicFramePr>
+              <a:graphicFrameLocks xmlns:a="http://schemas.openxmlformats.org/drawingml/2006/main" noChangeAspect="1"/>
+            </wp:cNvGraphicFramePr>
+            <a:graphic xmlns:a="http://schemas.openxmlformats.org/drawingml/2006/main">
+              <a:graphicData uri="http://schemas.openxmlformats.org/drawingml/2006/picture">
+                <pic:pic xmlns:pic="http://schemas.openxmlformats.org/drawingml/2006/picture">
+                  <pic:nvPicPr>
+                    <pic:cNvPr id="960309241" name="Picture 1" descr="A screenshot of a computer&#10;&#10;Description automatically generated"/>
+                    <pic:cNvPicPr/>
+                  </pic:nvPicPr>
+                  <pic:blipFill>
+                    <a:blip r:embed="rId8">
+                      <a:extLst>
+                        <a:ext uri="{28A0092B-C50C-407E-A947-70E740481C1C}">
+                          <a14:useLocalDpi xmlns:a14="http://schemas.microsoft.com/office/drawing/2010/main" val="0"/>
+                        </a:ext>
+                      </a:extLst>
+                    </a:blip>
+                    <a:stretch>
+                      <a:fillRect/>
+                    </a:stretch>
+                  </pic:blipFill>
+                  <pic:spPr>
+                    <a:xfrm>
+                      <a:off x="0" y="0"/>
+                      <a:ext cx="1447811" cy="1438286"/>
+                    </a:xfrm>
+                    <a:prstGeom prst="rect">
+                      <a:avLst/>
+                    </a:prstGeom>
+                  </pic:spPr>
+                </pic:pic>
+              </a:graphicData>
+            </a:graphic>
+          </wp:anchor>
+        </w:drawing>
+      </w:r>
+      <w:r>
+        <w:t xml:space="preserve">2. Maven Wrapper files : </w:t>
+      </w:r>
+    </w:p>
+    <w:p>
+      <w:pPr>
+        <w:tabs>
+          <w:tab w:val="left" w:pos="180"/>
+        </w:tabs>
+      </w:pPr>
+      <w:proofErr w:type="spellStart"/>
+      <w:r>
+        <w:t>Mvnw</w:t>
+      </w:r>
+      <w:proofErr w:type="spellEnd"/>
+      <w:r>
+        <w:t xml:space="preserve"> allows you to run a Maven project </w:t>
+      </w:r>
+    </w:p>
+    <w:p>
+      <w:pPr>
+        <w:tabs>
+          <w:tab w:val="left" w:pos="180"/>
+        </w:tabs>
+      </w:pPr>
+      <w:proofErr w:type="spellStart"/>
+      <w:r>
+        <w:t>mvnw</w:t>
+      </w:r>
+      <w:proofErr w:type="spellEnd"/>
+      <w:r>
+        <w:t xml:space="preserve"> clean compile test  for MS Windows</w:t>
+      </w:r>
+    </w:p>
+    <w:p>
+      <w:pPr>
+        <w:tabs>
+          <w:tab w:val="left" w:pos="180"/>
+        </w:tabs>
+      </w:pPr>
+      <w:r>
+        <w:t>./</w:t>
+      </w:r>
+      <w:proofErr w:type="spellStart"/>
+      <w:r>
+        <w:t>mvnw</w:t>
+      </w:r>
+      <w:proofErr w:type="spellEnd"/>
+      <w:r>
+        <w:t xml:space="preserve">  clean compile test for Linux</w:t>
+      </w:r>
+    </w:p>
+    <w:p>
+      <w:pPr>
+        <w:tabs>
+          <w:tab w:val="left" w:pos="180"/>
+        </w:tabs>
+      </w:pPr>
+      <w:r>
+        <w:t xml:space="preserve">3. </w:t>
+      </w:r>
+      <w:proofErr w:type="spellStart"/>
+      <w:r>
+        <w:t>application.properties</w:t>
+      </w:r>
+      <w:proofErr w:type="spellEnd"/>
+    </w:p>
+    <w:p>
+      <w:pPr>
+        <w:tabs>
+          <w:tab w:val="left" w:pos="180"/>
+        </w:tabs>
+      </w:pPr>
+    </w:p>
+    <w:p>
+      <w:pPr>
+        <w:tabs>
+          <w:tab w:val="left" w:pos="180"/>
+        </w:tabs>
+      </w:pPr>
+      <w:r>
+        <w:t xml:space="preserve"> </w:t>
+      </w:r>
+    </w:p>
+    <w:p>
+      <w:pPr>
+        <w:tabs>
+          <w:tab w:val="left" w:pos="180"/>
+        </w:tabs>
+      </w:pPr>
+    </w:p>
+    <w:p>
+      <w:pPr>
+        <w:tabs>
+          <w:tab w:val="left" w:pos="180"/>
+        </w:tabs>
+      </w:pPr>
+      <w:r>
+        <w:lastRenderedPageBreak/>
+        <w:drawing>
+          <wp:anchor distT="0" distB="0" distL="114300" distR="114300" simplePos="0" relativeHeight="251659264" behindDoc="1" locked="0" layoutInCell="1" allowOverlap="1" wp14:anchorId="5572A390" wp14:editId="1078B63D">
+            <wp:simplePos x="0" y="0"/>
+            <wp:positionH relativeFrom="column">
+              <wp:posOffset>171450</wp:posOffset>
+            </wp:positionH>
+            <wp:positionV relativeFrom="paragraph">
+              <wp:posOffset>0</wp:posOffset>
+            </wp:positionV>
+            <wp:extent cx="4881598" cy="1600212"/>
+            <wp:effectExtent l="0" t="0" r="0" b="0"/>
+            <wp:wrapTight wrapText="bothSides">
+              <wp:wrapPolygon edited="0">
+                <wp:start x="0" y="0"/>
+                <wp:lineTo x="0" y="21343"/>
+                <wp:lineTo x="21496" y="21343"/>
+                <wp:lineTo x="21496" y="0"/>
+                <wp:lineTo x="0" y="0"/>
+              </wp:wrapPolygon>
+            </wp:wrapTight>
+            <wp:docPr id="1262776667" name="Picture 1" descr="A white paper with text on it&#10;&#10;Description automatically generated"/>
+            <wp:cNvGraphicFramePr>
+              <a:graphicFrameLocks xmlns:a="http://schemas.openxmlformats.org/drawingml/2006/main" noChangeAspect="1"/>
+            </wp:cNvGraphicFramePr>
+            <a:graphic xmlns:a="http://schemas.openxmlformats.org/drawingml/2006/main">
+              <a:graphicData uri="http://schemas.openxmlformats.org/drawingml/2006/picture">
+                <pic:pic xmlns:pic="http://schemas.openxmlformats.org/drawingml/2006/picture">
+                  <pic:nvPicPr>
+                    <pic:cNvPr id="1262776667" name="Picture 1" descr="A white paper with text on it&#10;&#10;Description automatically generated"/>
+                    <pic:cNvPicPr/>
+                  </pic:nvPicPr>
+                  <pic:blipFill>
+                    <a:blip r:embed="rId9">
+                      <a:extLst>
+                        <a:ext uri="{28A0092B-C50C-407E-A947-70E740481C1C}">
+                          <a14:useLocalDpi xmlns:a14="http://schemas.microsoft.com/office/drawing/2010/main" val="0"/>
+                        </a:ext>
+                      </a:extLst>
+                    </a:blip>
+                    <a:stretch>
+                      <a:fillRect/>
+                    </a:stretch>
+                  </pic:blipFill>
+                  <pic:spPr>
+                    <a:xfrm>
+                      <a:off x="0" y="0"/>
+                      <a:ext cx="4881598" cy="1600212"/>
+                    </a:xfrm>
+                    <a:prstGeom prst="rect">
+                      <a:avLst/>
+                    </a:prstGeom>
+                  </pic:spPr>
+                </pic:pic>
+              </a:graphicData>
+            </a:graphic>
+          </wp:anchor>
+        </w:drawing>
+      </w:r>
+    </w:p>
+    <w:p>
+      <w:pPr>
+        <w:tabs>
+          <w:tab w:val="left" w:pos="180"/>
+        </w:tabs>
+      </w:pPr>
+    </w:p>
+    <w:p>
+      <w:pPr>
+        <w:tabs>
+          <w:tab w:val="left" w:pos="180"/>
+        </w:tabs>
+      </w:pPr>
+    </w:p>
+    <w:p>
+      <w:pPr>
+        <w:tabs>
+          <w:tab w:val="left" w:pos="180"/>
+        </w:tabs>
+      </w:pPr>
+    </w:p>
+    <w:p>
+      <w:pPr>
+        <w:tabs>
+          <w:tab w:val="left" w:pos="180"/>
+        </w:tabs>
+      </w:pPr>
+    </w:p>
+    <w:p>
+      <w:pPr>
+        <w:tabs>
+          <w:tab w:val="left" w:pos="180"/>
+        </w:tabs>
+      </w:pPr>
+    </w:p>
+    <w:p>
+      <w:pPr>
+        <w:tabs>
+          <w:tab w:val="left" w:pos="180"/>
+        </w:tabs>
+      </w:pPr>
+      <w:r>
+        <w:t xml:space="preserve">What was new? </w:t>
+      </w:r>
+    </w:p>
+    <w:p>
+      <w:pPr>
+        <w:tabs>
+          <w:tab w:val="left" w:pos="180"/>
+        </w:tabs>
+      </w:pPr>
+      <w:r>
+        <w:t xml:space="preserve">Run </w:t>
+      </w:r>
+      <w:proofErr w:type="spellStart"/>
+      <w:r>
+        <w:t>SpBoot</w:t>
+      </w:r>
+      <w:proofErr w:type="spellEnd"/>
+      <w:r>
+        <w:t xml:space="preserve"> apps from command line ? </w:t>
+      </w:r>
+    </w:p>
+    <w:p>
+      <w:pPr>
+        <w:tabs>
+          <w:tab w:val="left" w:pos="180"/>
+        </w:tabs>
+      </w:pPr>
+      <w:r>
+        <w:t xml:space="preserve">Option 1: use java -jar   =&gt; java -jar myApp.jar </w:t>
+      </w:r>
+    </w:p>
+    <w:p>
+      <w:pPr>
+        <w:tabs>
+          <w:tab w:val="left" w:pos="180"/>
+        </w:tabs>
+      </w:pPr>
+      <w:r>
+        <w:t xml:space="preserve">Option 2: </w:t>
+      </w:r>
+      <w:proofErr w:type="spellStart"/>
+      <w:r>
+        <w:t>mvnw</w:t>
+      </w:r>
+      <w:proofErr w:type="spellEnd"/>
+      <w:r>
+        <w:t xml:space="preserve"> spring-boot : run</w:t>
+      </w:r>
+    </w:p>
+    <w:p>
+      <w:pPr>
+        <w:tabs>
+          <w:tab w:val="left" w:pos="180"/>
+        </w:tabs>
+      </w:pPr>
+      <w:r>
+        <w:t>./</w:t>
+      </w:r>
+      <w:proofErr w:type="spellStart"/>
+      <w:r>
+        <w:t>mvnw</w:t>
+      </w:r>
+      <w:proofErr w:type="spellEnd"/>
+      <w:r>
+        <w:t xml:space="preserve"> package  - this command will create jar file in target.</w:t>
+      </w:r>
+    </w:p>
+    <w:p>
+      <w:pPr>
+        <w:tabs>
+          <w:tab w:val="left" w:pos="180"/>
+        </w:tabs>
+      </w:pPr>
+    </w:p>
+    <w:p>
+      <w:pPr>
+        <w:tabs>
+          <w:tab w:val="left" w:pos="180"/>
+        </w:tabs>
+        <w:rPr>
+          <w:b/>
+          <w:bCs/>
+        </w:rPr>
+      </w:pPr>
+      <w:r>
+        <w:rPr>
+          <w:b/>
+          <w:bCs/>
+        </w:rPr>
+        <w:t xml:space="preserve">Configure </w:t>
+      </w:r>
+      <w:proofErr w:type="spellStart"/>
+      <w:r>
+        <w:rPr>
+          <w:b/>
+          <w:bCs/>
+        </w:rPr>
+        <w:t>application.properties</w:t>
+      </w:r>
+      <w:proofErr w:type="spellEnd"/>
+      <w:r>
+        <w:rPr>
+          <w:b/>
+          <w:bCs/>
+        </w:rPr>
+        <w:t xml:space="preserve"> :</w:t>
+      </w:r>
+    </w:p>
+    <w:p>
+      <w:pPr>
+        <w:tabs>
+          <w:tab w:val="left" w:pos="180"/>
+        </w:tabs>
+      </w:pPr>
+      <w:proofErr w:type="spellStart"/>
+      <w:r>
+        <w:t>Server.servlet.context</w:t>
+      </w:r>
+      <w:proofErr w:type="spellEnd"/>
+      <w:r>
+        <w:t>-path =/new-path</w:t>
+      </w:r>
+    </w:p>
+    <w:p>
+      <w:pPr>
+        <w:tabs>
+          <w:tab w:val="left" w:pos="180"/>
+        </w:tabs>
+      </w:pPr>
+    </w:p>
+    <w:p>
+      <w:pPr>
+        <w:tabs>
+          <w:tab w:val="left" w:pos="180"/>
+        </w:tabs>
+      </w:pPr>
+    </w:p>
+    <w:p>
+      <w:pPr>
+        <w:tabs>
+          <w:tab w:val="left" w:pos="180"/>
+        </w:tabs>
+      </w:pPr>
+    </w:p>
+    <w:p>
+      <w:pPr>
+        <w:tabs>
+          <w:tab w:val="left" w:pos="180"/>
+        </w:tabs>
+      </w:pPr>
     </w:p>
     <w:sectPr>
-      <w:headerReference w:type="default" r:id="rId6"/>
+      <w:headerReference w:type="default" r:id="rId10"/>
       <w:pgSz w:w="12240" w:h="15840"/>
       <w:pgMar w:top="1440" w:right="1440" w:bottom="1440" w:left="1440" w:header="720" w:footer="720" w:gutter="0"/>
       <w:cols w:space="720"/>
@@ -167,15 +689,107 @@
       <w:pStyle w:val="Header"/>
     </w:pPr>
     <w:r>
-      <w:t xml:space="preserve">Spring -3 </w:t>
+      <w:t>Spring -3 note</w:t>
     </w:r>
-    <w:proofErr w:type="gramStart"/>
-    <w:r>
-      <w:t>note</w:t>
-    </w:r>
-    <w:proofErr w:type="gramEnd"/>
   </w:p>
 </w:hdr>
+</file>
+
+<file path=word/numbering.xml><?xml version="1.0" encoding="utf-8"?>
+<w:numbering xmlns:wpc="http://schemas.microsoft.com/office/word/2010/wordprocessingCanvas" xmlns:cx="http://schemas.microsoft.com/office/drawing/2014/chartex" xmlns:cx1="http://schemas.microsoft.com/office/drawing/2015/9/8/chartex" xmlns:cx2="http://schemas.microsoft.com/office/drawing/2015/10/21/chartex" xmlns:cx3="http://schemas.microsoft.com/office/drawing/2016/5/9/chartex" xmlns:cx4="http://schemas.microsoft.com/office/drawing/2016/5/10/chartex" xmlns:cx5="http://schemas.microsoft.com/office/drawing/2016/5/11/chartex" xmlns:cx6="http://schemas.microsoft.com/office/drawing/2016/5/12/chartex" xmlns:cx7="http://schemas.microsoft.com/office/drawing/2016/5/13/chartex" xmlns:cx8="http://schemas.microsoft.com/office/drawing/2016/5/14/chartex" xmlns:mc="http://schemas.openxmlformats.org/markup-compatibility/2006" xmlns:aink="http://schemas.microsoft.com/office/drawing/2016/ink" xmlns:am3d="http://schemas.microsoft.com/office/drawing/2017/model3d" xmlns:o="urn:schemas-microsoft-com:office:office" xmlns:oel="http://schemas.microsoft.com/office/2019/extlst" xmlns:r="http://schemas.openxmlformats.org/officeDocument/2006/relationships" xmlns:m="http://schemas.openxmlformats.org/officeDocument/2006/math" xmlns:v="urn:schemas-microsoft-com:vml" xmlns:wp14="http://schemas.microsoft.com/office/word/2010/wordprocessingDrawing" xmlns:wp="http://schemas.openxmlformats.org/drawingml/2006/wordprocessingDrawing" xmlns:w10="urn:schemas-microsoft-com:office:word" xmlns:w="http://schemas.openxmlformats.org/wordprocessingml/2006/main" xmlns:w14="http://schemas.microsoft.com/office/word/2010/wordml" xmlns:w15="http://schemas.microsoft.com/office/word/2012/wordml" xmlns:w16cex="http://schemas.microsoft.com/office/word/2018/wordml/cex" xmlns:w16cid="http://schemas.microsoft.com/office/word/2016/wordml/cid" xmlns:w16="http://schemas.microsoft.com/office/word/2018/wordml" xmlns:w16sdtdh="http://schemas.microsoft.com/office/word/2020/wordml/sdtdatahash" xmlns:w16se="http://schemas.microsoft.com/office/word/2015/wordml/symex" xmlns:wpg="http://schemas.microsoft.com/office/word/2010/wordprocessingGroup" xmlns:wpi="http://schemas.microsoft.com/office/word/2010/wordprocessingInk" xmlns:wne="http://schemas.microsoft.com/office/word/2006/wordml" xmlns:wps="http://schemas.microsoft.com/office/word/2010/wordprocessingShape" mc:Ignorable="w14 w15 w16se w16cid w16 w16cex w16sdtdh wp14">
+  <w:abstractNum w:abstractNumId="0" w15:restartNumberingAfterBreak="0">
+    <w:nsid w:val="0EA32B15"/>
+    <w:multiLevelType w:val="hybridMultilevel"/>
+    <w:tmpl w:val="89B43BF2"/>
+    <w:lvl w:ilvl="0" w:tplc="0409000F">
+      <w:start w:val="1"/>
+      <w:numFmt w:val="decimal"/>
+      <w:lvlText w:val="%1."/>
+      <w:lvlJc w:val="left"/>
+      <w:pPr>
+        <w:ind w:left="720" w:hanging="360"/>
+      </w:pPr>
+      <w:rPr>
+        <w:rFonts w:hint="default"/>
+      </w:rPr>
+    </w:lvl>
+    <w:lvl w:ilvl="1" w:tplc="04090019" w:tentative="1">
+      <w:start w:val="1"/>
+      <w:numFmt w:val="lowerLetter"/>
+      <w:lvlText w:val="%2."/>
+      <w:lvlJc w:val="left"/>
+      <w:pPr>
+        <w:ind w:left="1440" w:hanging="360"/>
+      </w:pPr>
+    </w:lvl>
+    <w:lvl w:ilvl="2" w:tplc="0409001B" w:tentative="1">
+      <w:start w:val="1"/>
+      <w:numFmt w:val="lowerRoman"/>
+      <w:lvlText w:val="%3."/>
+      <w:lvlJc w:val="right"/>
+      <w:pPr>
+        <w:ind w:left="2160" w:hanging="180"/>
+      </w:pPr>
+    </w:lvl>
+    <w:lvl w:ilvl="3" w:tplc="0409000F" w:tentative="1">
+      <w:start w:val="1"/>
+      <w:numFmt w:val="decimal"/>
+      <w:lvlText w:val="%4."/>
+      <w:lvlJc w:val="left"/>
+      <w:pPr>
+        <w:ind w:left="2880" w:hanging="360"/>
+      </w:pPr>
+    </w:lvl>
+    <w:lvl w:ilvl="4" w:tplc="04090019" w:tentative="1">
+      <w:start w:val="1"/>
+      <w:numFmt w:val="lowerLetter"/>
+      <w:lvlText w:val="%5."/>
+      <w:lvlJc w:val="left"/>
+      <w:pPr>
+        <w:ind w:left="3600" w:hanging="360"/>
+      </w:pPr>
+    </w:lvl>
+    <w:lvl w:ilvl="5" w:tplc="0409001B" w:tentative="1">
+      <w:start w:val="1"/>
+      <w:numFmt w:val="lowerRoman"/>
+      <w:lvlText w:val="%6."/>
+      <w:lvlJc w:val="right"/>
+      <w:pPr>
+        <w:ind w:left="4320" w:hanging="180"/>
+      </w:pPr>
+    </w:lvl>
+    <w:lvl w:ilvl="6" w:tplc="0409000F" w:tentative="1">
+      <w:start w:val="1"/>
+      <w:numFmt w:val="decimal"/>
+      <w:lvlText w:val="%7."/>
+      <w:lvlJc w:val="left"/>
+      <w:pPr>
+        <w:ind w:left="5040" w:hanging="360"/>
+      </w:pPr>
+    </w:lvl>
+    <w:lvl w:ilvl="7" w:tplc="04090019" w:tentative="1">
+      <w:start w:val="1"/>
+      <w:numFmt w:val="lowerLetter"/>
+      <w:lvlText w:val="%8."/>
+      <w:lvlJc w:val="left"/>
+      <w:pPr>
+        <w:ind w:left="5760" w:hanging="360"/>
+      </w:pPr>
+    </w:lvl>
+    <w:lvl w:ilvl="8" w:tplc="0409001B" w:tentative="1">
+      <w:start w:val="1"/>
+      <w:numFmt w:val="lowerRoman"/>
+      <w:lvlText w:val="%9."/>
+      <w:lvlJc w:val="right"/>
+      <w:pPr>
+        <w:ind w:left="6480" w:hanging="180"/>
+      </w:pPr>
+    </w:lvl>
+  </w:abstractNum>
+  <w:num w:numId="1" w16cid:durableId="1811559448">
+    <w:abstractNumId w:val="0"/>
+  </w:num>
+</w:numbering>
 </file>
 
 <file path=word/styles.xml><?xml version="1.0" encoding="utf-8"?>
@@ -1139,6 +1753,58 @@
     <w:uiPriority w:val="99"/>
     <w:rsid w:val="00BD3517"/>
   </w:style>
+  <w:style w:type="paragraph" w:styleId="HTMLPreformatted">
+    <w:name w:val="HTML Preformatted"/>
+    <w:basedOn w:val="Normal"/>
+    <w:link w:val="HTMLPreformattedChar"/>
+    <w:uiPriority w:val="99"/>
+    <w:semiHidden/>
+    <w:unhideWhenUsed/>
+    <w:rsid w:val="004253F0"/>
+    <w:pPr>
+      <w:tabs>
+        <w:tab w:val="left" w:pos="916"/>
+        <w:tab w:val="left" w:pos="1832"/>
+        <w:tab w:val="left" w:pos="2748"/>
+        <w:tab w:val="left" w:pos="3664"/>
+        <w:tab w:val="left" w:pos="4580"/>
+        <w:tab w:val="left" w:pos="5496"/>
+        <w:tab w:val="left" w:pos="6412"/>
+        <w:tab w:val="left" w:pos="7328"/>
+        <w:tab w:val="left" w:pos="8244"/>
+        <w:tab w:val="left" w:pos="9160"/>
+        <w:tab w:val="left" w:pos="10076"/>
+        <w:tab w:val="left" w:pos="10992"/>
+        <w:tab w:val="left" w:pos="11908"/>
+        <w:tab w:val="left" w:pos="12824"/>
+        <w:tab w:val="left" w:pos="13740"/>
+        <w:tab w:val="left" w:pos="14656"/>
+      </w:tabs>
+      <w:spacing w:after="0" w:line="240" w:lineRule="auto"/>
+    </w:pPr>
+    <w:rPr>
+      <w:rFonts w:ascii="Courier New" w:eastAsia="Times New Roman" w:hAnsi="Courier New" w:cs="Courier New"/>
+      <w:kern w:val="0"/>
+      <w:sz w:val="20"/>
+      <w:szCs w:val="20"/>
+      <w14:ligatures w14:val="none"/>
+    </w:rPr>
+  </w:style>
+  <w:style w:type="character" w:customStyle="1" w:styleId="HTMLPreformattedChar">
+    <w:name w:val="HTML Preformatted Char"/>
+    <w:basedOn w:val="DefaultParagraphFont"/>
+    <w:link w:val="HTMLPreformatted"/>
+    <w:uiPriority w:val="99"/>
+    <w:semiHidden/>
+    <w:rsid w:val="004253F0"/>
+    <w:rPr>
+      <w:rFonts w:ascii="Courier New" w:eastAsia="Times New Roman" w:hAnsi="Courier New" w:cs="Courier New"/>
+      <w:kern w:val="0"/>
+      <w:sz w:val="20"/>
+      <w:szCs w:val="20"/>
+      <w14:ligatures w14:val="none"/>
+    </w:rPr>
+  </w:style>
 </w:styles>
 </file>
 

</xml_diff>